<commit_message>
Update benchmarks and submission artifacts
</commit_message>
<xml_diff>
--- a/submission/HACKATHON_REPORT.docx
+++ b/submission/HACKATHON_REPORT.docx
@@ -210,12 +210,78 @@
     </w:p>
     <w:p>
       <w:r>
-        <w:t>Per-class IoU values are **not computed** in this report.</w:t>
+        <w:t>Per-class IoU from local test masks (`results/test_evaluation_metrics.txt`):</w:t>
       </w:r>
     </w:p>
     <w:p>
       <w:r>
-        <w:t>Use `python dataset/test_segmentation.py --data_dir dataset/Offroad_Segmentation_testImages` to generate per-class metrics.</w:t>
+        <w:t>| Class | IoU |</w:t>
+      </w:r>
+    </w:p>
+    <w:p>
+      <w:r>
+        <w:t>|---|---|</w:t>
+      </w:r>
+    </w:p>
+    <w:p>
+      <w:r>
+        <w:t>| Background | N/A |</w:t>
+      </w:r>
+    </w:p>
+    <w:p>
+      <w:r>
+        <w:t>| Trees | 0.0551 |</w:t>
+      </w:r>
+    </w:p>
+    <w:p>
+      <w:r>
+        <w:t>| Lush Bushes | 0.0068 |</w:t>
+      </w:r>
+    </w:p>
+    <w:p>
+      <w:r>
+        <w:t>| Dry Grass | 0.1271 |</w:t>
+      </w:r>
+    </w:p>
+    <w:p>
+      <w:r>
+        <w:t>| Dry Bushes | 0.0524 |</w:t>
+      </w:r>
+    </w:p>
+    <w:p>
+      <w:r>
+        <w:t>| Ground Clutter | 0.0318 |</w:t>
+      </w:r>
+    </w:p>
+    <w:p>
+      <w:r>
+        <w:t>| Flowers | 0.0315 |</w:t>
+      </w:r>
+    </w:p>
+    <w:p>
+      <w:r>
+        <w:t>| Logs | 0.0050 |</w:t>
+      </w:r>
+    </w:p>
+    <w:p>
+      <w:r>
+        <w:t>| Rocks | 0.2125 |</w:t>
+      </w:r>
+    </w:p>
+    <w:p>
+      <w:r>
+        <w:t>| Landscape | 0.5209 |</w:t>
+      </w:r>
+    </w:p>
+    <w:p>
+      <w:r>
+        <w:t>| Sky | 0.9497 |</w:t>
+      </w:r>
+    </w:p>
+    <w:p/>
+    <w:p>
+      <w:r>
+        <w:t>Mean IoU (test set): **0.1996**</w:t>
       </w:r>
     </w:p>
     <w:p/>
@@ -237,7 +303,7 @@
     </w:p>
     <w:p>
       <w:r>
-        <w:t>- **CPU:** ~1204.7 ms/image (fails &lt;50 ms requirement on CPU, from `results/inference_benchmark.json`)</w:t>
+        <w:t>- **CPU:** ~3188.7 ms/image (fails &lt;50 ms requirement on CPU, from `results/inference_benchmark.json`)</w:t>
       </w:r>
     </w:p>
     <w:p/>

</xml_diff>